<commit_message>
Les observateurs CESI peuvent DL les images du site
</commit_message>
<xml_diff>
--- a/RendusTemporaires/Ressources utiles/Progression.docx
+++ b/RendusTemporaires/Ressources utiles/Progression.docx
@@ -932,24 +932,22 @@
         <w:spacing w:before="100" w:beforeAutospacing="1" w:after="100" w:afterAutospacing="1" w:line="240" w:lineRule="auto"/>
         <w:rPr>
           <w:rFonts w:ascii="Times New Roman" w:eastAsia="Times New Roman" w:hAnsi="Times New Roman" w:cs="Times New Roman"/>
-          <w:color w:val="70AD47" w:themeColor="accent6"/>
-          <w:sz w:val="24"/>
-          <w:szCs w:val="24"/>
-          <w:lang w:eastAsia="fr-FR"/>
-        </w:rPr>
-      </w:pPr>
-      <w:r>
-        <w:rPr>
-          <w:rFonts w:ascii="Times New Roman" w:eastAsia="Times New Roman" w:hAnsi="Times New Roman" w:cs="Times New Roman"/>
-          <w:color w:val="70AD47" w:themeColor="accent6"/>
+          <w:color w:val="FF0000"/>
+          <w:sz w:val="24"/>
+          <w:szCs w:val="24"/>
+          <w:lang w:eastAsia="fr-FR"/>
+        </w:rPr>
+      </w:pPr>
+      <w:r>
+        <w:rPr>
+          <w:rFonts w:ascii="Times New Roman" w:eastAsia="Times New Roman" w:hAnsi="Times New Roman" w:cs="Times New Roman"/>
+          <w:color w:val="FF0000"/>
           <w:sz w:val="24"/>
           <w:szCs w:val="24"/>
           <w:lang w:eastAsia="fr-FR"/>
         </w:rPr>
         <w:t>Accéder, pour chaque manifestation proposée, à la liste des inscrits et la télécharger au format PDF ou CSV.</w:t>
       </w:r>
-      <w:bookmarkStart w:id="0" w:name="_GoBack"/>
-      <w:bookmarkEnd w:id="0"/>
     </w:p>
     <w:p>
       <w:pPr>
@@ -985,16 +983,16 @@
         <w:spacing w:before="100" w:beforeAutospacing="1" w:after="100" w:afterAutospacing="1" w:line="240" w:lineRule="auto"/>
         <w:rPr>
           <w:rFonts w:ascii="Times New Roman" w:eastAsia="Times New Roman" w:hAnsi="Times New Roman" w:cs="Times New Roman"/>
-          <w:color w:val="70AD47" w:themeColor="accent6"/>
-          <w:sz w:val="24"/>
-          <w:szCs w:val="24"/>
-          <w:lang w:eastAsia="fr-FR"/>
-        </w:rPr>
-      </w:pPr>
-      <w:r>
-        <w:rPr>
-          <w:rFonts w:ascii="Times New Roman" w:eastAsia="Times New Roman" w:hAnsi="Times New Roman" w:cs="Times New Roman"/>
-          <w:color w:val="70AD47" w:themeColor="accent6"/>
+          <w:color w:val="FF0000"/>
+          <w:sz w:val="24"/>
+          <w:szCs w:val="24"/>
+          <w:lang w:eastAsia="fr-FR"/>
+        </w:rPr>
+      </w:pPr>
+      <w:r>
+        <w:rPr>
+          <w:rFonts w:ascii="Times New Roman" w:eastAsia="Times New Roman" w:hAnsi="Times New Roman" w:cs="Times New Roman"/>
+          <w:color w:val="FF0000"/>
           <w:sz w:val="24"/>
           <w:szCs w:val="24"/>
           <w:lang w:eastAsia="fr-FR"/>
@@ -1186,16 +1184,16 @@
         <w:spacing w:before="100" w:beforeAutospacing="1" w:after="100" w:afterAutospacing="1" w:line="240" w:lineRule="auto"/>
         <w:rPr>
           <w:rFonts w:ascii="Times New Roman" w:eastAsia="Times New Roman" w:hAnsi="Times New Roman" w:cs="Times New Roman"/>
-          <w:color w:val="70AD47" w:themeColor="accent6"/>
-          <w:sz w:val="24"/>
-          <w:szCs w:val="24"/>
-          <w:lang w:eastAsia="fr-FR"/>
-        </w:rPr>
-      </w:pPr>
-      <w:r>
-        <w:rPr>
-          <w:rFonts w:ascii="Times New Roman" w:eastAsia="Times New Roman" w:hAnsi="Times New Roman" w:cs="Times New Roman"/>
-          <w:color w:val="70AD47" w:themeColor="accent6"/>
+          <w:color w:val="FF0000"/>
+          <w:sz w:val="24"/>
+          <w:szCs w:val="24"/>
+          <w:lang w:eastAsia="fr-FR"/>
+        </w:rPr>
+      </w:pPr>
+      <w:r>
+        <w:rPr>
+          <w:rFonts w:ascii="Times New Roman" w:eastAsia="Times New Roman" w:hAnsi="Times New Roman" w:cs="Times New Roman"/>
+          <w:color w:val="FF0000"/>
           <w:sz w:val="24"/>
           <w:szCs w:val="24"/>
           <w:lang w:eastAsia="fr-FR"/>
@@ -1207,7 +1205,7 @@
           <w:rFonts w:ascii="Times New Roman" w:eastAsia="Times New Roman" w:hAnsi="Times New Roman" w:cs="Times New Roman"/>
           <w:b/>
           <w:bCs/>
-          <w:color w:val="70AD47" w:themeColor="accent6"/>
+          <w:color w:val="FF0000"/>
           <w:sz w:val="24"/>
           <w:szCs w:val="24"/>
           <w:lang w:eastAsia="fr-FR"/>
@@ -1217,7 +1215,7 @@
       <w:r>
         <w:rPr>
           <w:rFonts w:ascii="Times New Roman" w:eastAsia="Times New Roman" w:hAnsi="Times New Roman" w:cs="Times New Roman"/>
-          <w:color w:val="70AD47" w:themeColor="accent6"/>
+          <w:color w:val="FF0000"/>
           <w:sz w:val="24"/>
           <w:szCs w:val="24"/>
           <w:lang w:eastAsia="fr-FR"/>
@@ -1229,7 +1227,7 @@
           <w:rFonts w:ascii="Times New Roman" w:eastAsia="Times New Roman" w:hAnsi="Times New Roman" w:cs="Times New Roman"/>
           <w:b/>
           <w:bCs/>
-          <w:color w:val="70AD47" w:themeColor="accent6"/>
+          <w:color w:val="FF0000"/>
           <w:sz w:val="24"/>
           <w:szCs w:val="24"/>
           <w:lang w:eastAsia="fr-FR"/>
@@ -1239,7 +1237,7 @@
       <w:r>
         <w:rPr>
           <w:rFonts w:ascii="Times New Roman" w:eastAsia="Times New Roman" w:hAnsi="Times New Roman" w:cs="Times New Roman"/>
-          <w:color w:val="70AD47" w:themeColor="accent6"/>
+          <w:color w:val="FF0000"/>
           <w:sz w:val="24"/>
           <w:szCs w:val="24"/>
           <w:lang w:eastAsia="fr-FR"/>
@@ -2573,14 +2571,16 @@
         <w:spacing w:before="100" w:beforeAutospacing="1" w:after="100" w:afterAutospacing="1" w:line="240" w:lineRule="auto"/>
         <w:rPr>
           <w:rFonts w:ascii="Times New Roman" w:eastAsia="Times New Roman" w:hAnsi="Times New Roman" w:cs="Times New Roman"/>
-          <w:sz w:val="24"/>
-          <w:szCs w:val="24"/>
-          <w:lang w:eastAsia="fr-FR"/>
-        </w:rPr>
-      </w:pPr>
-      <w:r>
-        <w:rPr>
-          <w:rFonts w:ascii="Times New Roman" w:eastAsia="Times New Roman" w:hAnsi="Times New Roman" w:cs="Times New Roman"/>
+          <w:color w:val="FF0000"/>
+          <w:sz w:val="24"/>
+          <w:szCs w:val="24"/>
+          <w:lang w:eastAsia="fr-FR"/>
+        </w:rPr>
+      </w:pPr>
+      <w:r>
+        <w:rPr>
+          <w:rFonts w:ascii="Times New Roman" w:eastAsia="Times New Roman" w:hAnsi="Times New Roman" w:cs="Times New Roman"/>
+          <w:color w:val="FF0000"/>
           <w:sz w:val="24"/>
           <w:szCs w:val="24"/>
           <w:lang w:eastAsia="fr-FR"/>
@@ -2597,14 +2597,16 @@
         <w:spacing w:before="100" w:beforeAutospacing="1" w:after="100" w:afterAutospacing="1" w:line="240" w:lineRule="auto"/>
         <w:rPr>
           <w:rFonts w:ascii="Times New Roman" w:eastAsia="Times New Roman" w:hAnsi="Times New Roman" w:cs="Times New Roman"/>
-          <w:sz w:val="24"/>
-          <w:szCs w:val="24"/>
-          <w:lang w:eastAsia="fr-FR"/>
-        </w:rPr>
-      </w:pPr>
-      <w:r>
-        <w:rPr>
-          <w:rFonts w:ascii="Times New Roman" w:eastAsia="Times New Roman" w:hAnsi="Times New Roman" w:cs="Times New Roman"/>
+          <w:color w:val="70AD47" w:themeColor="accent6"/>
+          <w:sz w:val="24"/>
+          <w:szCs w:val="24"/>
+          <w:lang w:eastAsia="fr-FR"/>
+        </w:rPr>
+      </w:pPr>
+      <w:r>
+        <w:rPr>
+          <w:rFonts w:ascii="Times New Roman" w:eastAsia="Times New Roman" w:hAnsi="Times New Roman" w:cs="Times New Roman"/>
+          <w:color w:val="70AD47" w:themeColor="accent6"/>
           <w:sz w:val="24"/>
           <w:szCs w:val="24"/>
           <w:lang w:eastAsia="fr-FR"/>
@@ -2615,6 +2617,7 @@
       <w:r>
         <w:rPr>
           <w:rFonts w:ascii="Times New Roman" w:eastAsia="Times New Roman" w:hAnsi="Times New Roman" w:cs="Times New Roman"/>
+          <w:color w:val="70AD47" w:themeColor="accent6"/>
           <w:sz w:val="24"/>
           <w:szCs w:val="24"/>
           <w:lang w:eastAsia="fr-FR"/>
@@ -2625,6 +2628,7 @@
       <w:r>
         <w:rPr>
           <w:rFonts w:ascii="Times New Roman" w:eastAsia="Times New Roman" w:hAnsi="Times New Roman" w:cs="Times New Roman"/>
+          <w:color w:val="70AD47" w:themeColor="accent6"/>
           <w:sz w:val="24"/>
           <w:szCs w:val="24"/>
           <w:lang w:eastAsia="fr-FR"/>
@@ -2641,14 +2645,17 @@
         <w:spacing w:before="100" w:beforeAutospacing="1" w:after="100" w:afterAutospacing="1" w:line="240" w:lineRule="auto"/>
         <w:rPr>
           <w:rFonts w:ascii="Times New Roman" w:eastAsia="Times New Roman" w:hAnsi="Times New Roman" w:cs="Times New Roman"/>
-          <w:sz w:val="24"/>
-          <w:szCs w:val="24"/>
-          <w:lang w:eastAsia="fr-FR"/>
-        </w:rPr>
-      </w:pPr>
-      <w:r>
-        <w:rPr>
-          <w:rFonts w:ascii="Times New Roman" w:eastAsia="Times New Roman" w:hAnsi="Times New Roman" w:cs="Times New Roman"/>
+          <w:color w:val="70AD47" w:themeColor="accent6"/>
+          <w:sz w:val="24"/>
+          <w:szCs w:val="24"/>
+          <w:lang w:eastAsia="fr-FR"/>
+        </w:rPr>
+      </w:pPr>
+      <w:bookmarkStart w:id="0" w:name="_GoBack"/>
+      <w:r>
+        <w:rPr>
+          <w:rFonts w:ascii="Times New Roman" w:eastAsia="Times New Roman" w:hAnsi="Times New Roman" w:cs="Times New Roman"/>
+          <w:color w:val="70AD47" w:themeColor="accent6"/>
           <w:sz w:val="24"/>
           <w:szCs w:val="24"/>
           <w:lang w:eastAsia="fr-FR"/>
@@ -2656,6 +2663,7 @@
         <w:t>Lors de l’inscription un lien vers les mentions légales ainsi qu’une case à cocher demandant à l’utilisateur d’accepter les conditions du règlement (stockage des informations personnelles, droit à l’oubli).</w:t>
       </w:r>
     </w:p>
+    <w:bookmarkEnd w:id="0"/>
     <w:p>
       <w:pPr>
         <w:numPr>
@@ -2665,14 +2673,16 @@
         <w:spacing w:before="100" w:beforeAutospacing="1" w:after="100" w:afterAutospacing="1" w:line="240" w:lineRule="auto"/>
         <w:rPr>
           <w:rFonts w:ascii="Times New Roman" w:eastAsia="Times New Roman" w:hAnsi="Times New Roman" w:cs="Times New Roman"/>
-          <w:sz w:val="24"/>
-          <w:szCs w:val="24"/>
-          <w:lang w:eastAsia="fr-FR"/>
-        </w:rPr>
-      </w:pPr>
-      <w:r>
-        <w:rPr>
-          <w:rFonts w:ascii="Times New Roman" w:eastAsia="Times New Roman" w:hAnsi="Times New Roman" w:cs="Times New Roman"/>
+          <w:color w:val="FF0000"/>
+          <w:sz w:val="24"/>
+          <w:szCs w:val="24"/>
+          <w:lang w:eastAsia="fr-FR"/>
+        </w:rPr>
+      </w:pPr>
+      <w:r>
+        <w:rPr>
+          <w:rFonts w:ascii="Times New Roman" w:eastAsia="Times New Roman" w:hAnsi="Times New Roman" w:cs="Times New Roman"/>
+          <w:color w:val="FF0000"/>
           <w:sz w:val="24"/>
           <w:szCs w:val="24"/>
           <w:lang w:eastAsia="fr-FR"/>

</xml_diff>